<commit_message>
Started formatting and filling out potential ideas
</commit_message>
<xml_diff>
--- a/Project_Groups_Assignment.docx
+++ b/Project_Groups_Assignment.docx
@@ -2,7 +2,370 @@
 <file path=word/document.xml><?xml version="1.0" encoding="utf-8"?>
 <w:document xmlns:wpc="http://schemas.microsoft.com/office/word/2010/wordprocessingCanvas" xmlns:cx="http://schemas.microsoft.com/office/drawing/2014/chartex" xmlns:cx1="http://schemas.microsoft.com/office/drawing/2015/9/8/chartex" xmlns:cx2="http://schemas.microsoft.com/office/drawing/2015/10/21/chartex" xmlns:cx3="http://schemas.microsoft.com/office/drawing/2016/5/9/chartex" xmlns:cx4="http://schemas.microsoft.com/office/drawing/2016/5/10/chartex" xmlns:cx5="http://schemas.microsoft.com/office/drawing/2016/5/11/chartex" xmlns:cx6="http://schemas.microsoft.com/office/drawing/2016/5/12/chartex" xmlns:cx7="http://schemas.microsoft.com/office/drawing/2016/5/13/chartex" xmlns:cx8="http://schemas.microsoft.com/office/drawing/2016/5/14/chartex" xmlns:mc="http://schemas.openxmlformats.org/markup-compatibility/2006" xmlns:aink="http://schemas.microsoft.com/office/drawing/2016/ink" xmlns:am3d="http://schemas.microsoft.com/office/drawing/2017/model3d" xmlns:o="urn:schemas-microsoft-com:office:office" xmlns:oel="http://schemas.microsoft.com/office/2019/extlst" xmlns:r="http://schemas.openxmlformats.org/officeDocument/2006/relationships" xmlns:m="http://schemas.openxmlformats.org/officeDocument/2006/math" xmlns:v="urn:schemas-microsoft-com:vml" xmlns:wp14="http://schemas.microsoft.com/office/word/2010/wordprocessingDrawing" xmlns:wp="http://schemas.openxmlformats.org/drawingml/2006/wordprocessingDrawing" xmlns:w10="urn:schemas-microsoft-com:office:word" xmlns:w="http://schemas.openxmlformats.org/wordprocessingml/2006/main" xmlns:w14="http://schemas.microsoft.com/office/word/2010/wordml" xmlns:w15="http://schemas.microsoft.com/office/word/2012/wordml" xmlns:w16cex="http://schemas.microsoft.com/office/word/2018/wordml/cex" xmlns:w16cid="http://schemas.microsoft.com/office/word/2016/wordml/cid" xmlns:w16="http://schemas.microsoft.com/office/word/2018/wordml" xmlns:w16sdtdh="http://schemas.microsoft.com/office/word/2020/wordml/sdtdatahash" xmlns:w16se="http://schemas.microsoft.com/office/word/2015/wordml/symex" xmlns:wpg="http://schemas.microsoft.com/office/word/2010/wordprocessingGroup" xmlns:wpi="http://schemas.microsoft.com/office/word/2010/wordprocessingInk" xmlns:wne="http://schemas.microsoft.com/office/word/2006/wordml" xmlns:wps="http://schemas.microsoft.com/office/word/2010/wordprocessingShape" mc:Ignorable="w14 w15 w16se w16cid w16 w16cex w16sdtdh wp14">
   <w:body>
-    <w:p/>
+    <w:p>
+      <w:pPr>
+        <w:pStyle w:val="NoSpacing"/>
+        <w:rPr>
+          <w:rFonts w:ascii="Times New Roman" w:hAnsi="Times New Roman" w:cs="Times New Roman"/>
+          <w:sz w:val="22"/>
+          <w:szCs w:val="22"/>
+        </w:rPr>
+      </w:pPr>
+      <w:r>
+        <w:rPr>
+          <w:rFonts w:ascii="Times New Roman" w:hAnsi="Times New Roman" w:cs="Times New Roman"/>
+          <w:sz w:val="22"/>
+          <w:szCs w:val="22"/>
+        </w:rPr>
+        <w:t>BME 580 Group Project</w:t>
+      </w:r>
+    </w:p>
+    <w:p>
+      <w:pPr>
+        <w:pStyle w:val="NoSpacing"/>
+        <w:rPr>
+          <w:rFonts w:ascii="Times New Roman" w:hAnsi="Times New Roman" w:cs="Times New Roman"/>
+          <w:sz w:val="22"/>
+          <w:szCs w:val="22"/>
+        </w:rPr>
+      </w:pPr>
+      <w:r>
+        <w:rPr>
+          <w:rFonts w:ascii="Times New Roman" w:hAnsi="Times New Roman" w:cs="Times New Roman"/>
+          <w:sz w:val="22"/>
+          <w:szCs w:val="22"/>
+        </w:rPr>
+        <w:t>Jefferson Bercaw</w:t>
+      </w:r>
+      <w:r>
+        <w:rPr>
+          <w:rFonts w:ascii="Times New Roman" w:hAnsi="Times New Roman" w:cs="Times New Roman"/>
+          <w:sz w:val="22"/>
+          <w:szCs w:val="22"/>
+        </w:rPr>
+        <w:t xml:space="preserve">, </w:t>
+      </w:r>
+    </w:p>
+    <w:p>
+      <w:pPr>
+        <w:pStyle w:val="NoSpacing"/>
+        <w:rPr>
+          <w:rFonts w:ascii="Times New Roman" w:hAnsi="Times New Roman" w:cs="Times New Roman"/>
+          <w:sz w:val="22"/>
+          <w:szCs w:val="22"/>
+        </w:rPr>
+      </w:pPr>
+      <w:r>
+        <w:rPr>
+          <w:rFonts w:ascii="Times New Roman" w:hAnsi="Times New Roman" w:cs="Times New Roman"/>
+          <w:b/>
+          <w:bCs/>
+          <w:sz w:val="22"/>
+          <w:szCs w:val="22"/>
+        </w:rPr>
+        <w:t>Meetings</w:t>
+      </w:r>
+      <w:r>
+        <w:rPr>
+          <w:rFonts w:ascii="Times New Roman" w:hAnsi="Times New Roman" w:cs="Times New Roman"/>
+          <w:sz w:val="22"/>
+          <w:szCs w:val="22"/>
+        </w:rPr>
+        <w:t>: 1/31/2023 at 9:45a, and 2/2/2023 at 9:45a</w:t>
+      </w:r>
+    </w:p>
+    <w:p>
+      <w:pPr>
+        <w:pStyle w:val="NoSpacing"/>
+        <w:rPr>
+          <w:rFonts w:ascii="Times New Roman" w:hAnsi="Times New Roman" w:cs="Times New Roman"/>
+          <w:sz w:val="22"/>
+          <w:szCs w:val="22"/>
+        </w:rPr>
+      </w:pPr>
+      <w:r>
+        <w:rPr>
+          <w:rFonts w:ascii="Times New Roman" w:hAnsi="Times New Roman" w:cs="Times New Roman"/>
+          <w:b/>
+          <w:bCs/>
+          <w:sz w:val="22"/>
+          <w:szCs w:val="22"/>
+        </w:rPr>
+        <w:t>Group Summary:</w:t>
+      </w:r>
+      <w:r>
+        <w:rPr>
+          <w:rFonts w:ascii="Times New Roman" w:hAnsi="Times New Roman" w:cs="Times New Roman"/>
+          <w:sz w:val="22"/>
+          <w:szCs w:val="22"/>
+        </w:rPr>
+        <w:t xml:space="preserve"> Jefferson is a first-year PhD student researching Injury Biomechanics in the Bass Lab.</w:t>
+      </w:r>
+      <w:r>
+        <w:rPr>
+          <w:rFonts w:ascii="Times New Roman" w:hAnsi="Times New Roman" w:cs="Times New Roman"/>
+          <w:sz w:val="22"/>
+          <w:szCs w:val="22"/>
+        </w:rPr>
+        <w:t xml:space="preserve"> </w:t>
+      </w:r>
+      <w:r>
+        <w:rPr>
+          <w:rFonts w:ascii="Times New Roman" w:hAnsi="Times New Roman" w:cs="Times New Roman"/>
+          <w:sz w:val="22"/>
+          <w:szCs w:val="22"/>
+        </w:rPr>
+        <w:t xml:space="preserve">He works closely with </w:t>
+      </w:r>
+      <w:r>
+        <w:rPr>
+          <w:rFonts w:ascii="Times New Roman" w:hAnsi="Times New Roman" w:cs="Times New Roman"/>
+          <w:sz w:val="22"/>
+          <w:szCs w:val="22"/>
+        </w:rPr>
+        <w:t>a novel</w:t>
+      </w:r>
+      <w:r>
+        <w:rPr>
+          <w:rFonts w:ascii="Times New Roman" w:hAnsi="Times New Roman" w:cs="Times New Roman"/>
+          <w:sz w:val="22"/>
+          <w:szCs w:val="22"/>
+        </w:rPr>
+        <w:t xml:space="preserve"> </w:t>
+      </w:r>
+      <w:r>
+        <w:rPr>
+          <w:rFonts w:ascii="Times New Roman" w:hAnsi="Times New Roman" w:cs="Times New Roman"/>
+          <w:sz w:val="22"/>
+          <w:szCs w:val="22"/>
+        </w:rPr>
+        <w:t>in-ear kinematic sensor</w:t>
+      </w:r>
+      <w:r>
+        <w:rPr>
+          <w:rFonts w:ascii="Times New Roman" w:hAnsi="Times New Roman" w:cs="Times New Roman"/>
+          <w:sz w:val="22"/>
+          <w:szCs w:val="22"/>
+        </w:rPr>
+        <w:t xml:space="preserve"> that measure</w:t>
+      </w:r>
+      <w:r>
+        <w:rPr>
+          <w:rFonts w:ascii="Times New Roman" w:hAnsi="Times New Roman" w:cs="Times New Roman"/>
+          <w:sz w:val="22"/>
+          <w:szCs w:val="22"/>
+        </w:rPr>
+        <w:t xml:space="preserve">s </w:t>
+      </w:r>
+      <w:r>
+        <w:rPr>
+          <w:rFonts w:ascii="Times New Roman" w:hAnsi="Times New Roman" w:cs="Times New Roman"/>
+          <w:sz w:val="22"/>
+          <w:szCs w:val="22"/>
+        </w:rPr>
+        <w:t xml:space="preserve">head </w:t>
+      </w:r>
+      <w:r>
+        <w:rPr>
+          <w:rFonts w:ascii="Times New Roman" w:hAnsi="Times New Roman" w:cs="Times New Roman"/>
+          <w:sz w:val="22"/>
+          <w:szCs w:val="22"/>
+        </w:rPr>
+        <w:t>impact</w:t>
+      </w:r>
+      <w:r>
+        <w:rPr>
+          <w:rFonts w:ascii="Times New Roman" w:hAnsi="Times New Roman" w:cs="Times New Roman"/>
+          <w:sz w:val="22"/>
+          <w:szCs w:val="22"/>
+        </w:rPr>
+        <w:t xml:space="preserve"> exposure</w:t>
+      </w:r>
+      <w:r>
+        <w:rPr>
+          <w:rFonts w:ascii="Times New Roman" w:hAnsi="Times New Roman" w:cs="Times New Roman"/>
+          <w:sz w:val="22"/>
+          <w:szCs w:val="22"/>
+        </w:rPr>
+        <w:t xml:space="preserve"> in a variety of </w:t>
+      </w:r>
+      <w:r>
+        <w:rPr>
+          <w:rFonts w:ascii="Times New Roman" w:hAnsi="Times New Roman" w:cs="Times New Roman"/>
+          <w:sz w:val="22"/>
+          <w:szCs w:val="22"/>
+        </w:rPr>
+        <w:t>scenarios</w:t>
+      </w:r>
+      <w:r>
+        <w:rPr>
+          <w:rFonts w:ascii="Times New Roman" w:hAnsi="Times New Roman" w:cs="Times New Roman"/>
+          <w:sz w:val="22"/>
+          <w:szCs w:val="22"/>
+        </w:rPr>
+        <w:t xml:space="preserve">. </w:t>
+      </w:r>
+      <w:r>
+        <w:rPr>
+          <w:rFonts w:ascii="Times New Roman" w:hAnsi="Times New Roman" w:cs="Times New Roman"/>
+          <w:sz w:val="22"/>
+          <w:szCs w:val="22"/>
+        </w:rPr>
+        <w:t>Our grou</w:t>
+      </w:r>
+      <w:r>
+        <w:rPr>
+          <w:rFonts w:ascii="Times New Roman" w:hAnsi="Times New Roman" w:cs="Times New Roman"/>
+          <w:sz w:val="22"/>
+          <w:szCs w:val="22"/>
+        </w:rPr>
+        <w:t>p comes from a diverse background of experiences and skills, which will enable us to succeed on this project.</w:t>
+      </w:r>
+    </w:p>
+    <w:p>
+      <w:pPr>
+        <w:pStyle w:val="NoSpacing"/>
+        <w:rPr>
+          <w:rFonts w:ascii="Times New Roman" w:hAnsi="Times New Roman" w:cs="Times New Roman"/>
+          <w:sz w:val="22"/>
+          <w:szCs w:val="22"/>
+        </w:rPr>
+      </w:pPr>
+      <w:r>
+        <w:rPr>
+          <w:rFonts w:ascii="Times New Roman" w:hAnsi="Times New Roman" w:cs="Times New Roman"/>
+          <w:b/>
+          <w:bCs/>
+          <w:sz w:val="22"/>
+          <w:szCs w:val="22"/>
+        </w:rPr>
+        <w:t>Project Ideas:</w:t>
+      </w:r>
+      <w:r>
+        <w:rPr>
+          <w:rFonts w:ascii="Times New Roman" w:hAnsi="Times New Roman" w:cs="Times New Roman"/>
+          <w:sz w:val="22"/>
+          <w:szCs w:val="22"/>
+        </w:rPr>
+        <w:t xml:space="preserve"> Our group discussed analyzing </w:t>
+      </w:r>
+      <w:r>
+        <w:rPr>
+          <w:rFonts w:ascii="Times New Roman" w:hAnsi="Times New Roman" w:cs="Times New Roman"/>
+          <w:sz w:val="22"/>
+          <w:szCs w:val="22"/>
+        </w:rPr>
+        <w:t>a wide array of data. Jefferson proposed</w:t>
+      </w:r>
+      <w:r>
+        <w:rPr>
+          <w:rFonts w:ascii="Times New Roman" w:hAnsi="Times New Roman" w:cs="Times New Roman"/>
+          <w:sz w:val="22"/>
+          <w:szCs w:val="22"/>
+        </w:rPr>
+        <w:t xml:space="preserve"> analyzing kinematic data from an ongoing study analyzing the validity of two popular instrumented mouthguard (iMGs) in simulated football impacts</w:t>
+      </w:r>
+      <w:r>
+        <w:rPr>
+          <w:rFonts w:ascii="Times New Roman" w:hAnsi="Times New Roman" w:cs="Times New Roman"/>
+          <w:sz w:val="22"/>
+          <w:szCs w:val="22"/>
+        </w:rPr>
+        <w:t xml:space="preserve"> in a cadaveric model. </w:t>
+      </w:r>
+      <w:r>
+        <w:rPr>
+          <w:rFonts w:ascii="Times New Roman" w:hAnsi="Times New Roman" w:cs="Times New Roman"/>
+          <w:sz w:val="22"/>
+          <w:szCs w:val="22"/>
+        </w:rPr>
+        <w:t>Data here</w:t>
+      </w:r>
+      <w:r>
+        <w:rPr>
+          <w:rFonts w:ascii="Times New Roman" w:hAnsi="Times New Roman" w:cs="Times New Roman"/>
+          <w:sz w:val="22"/>
+          <w:szCs w:val="22"/>
+        </w:rPr>
+        <w:t xml:space="preserve"> comes in a variety of formats and would need to be transformed to the center of gravity of the head.</w:t>
+      </w:r>
+    </w:p>
+    <w:p>
+      <w:pPr>
+        <w:pStyle w:val="NoSpacing"/>
+        <w:rPr>
+          <w:rFonts w:ascii="Times New Roman" w:hAnsi="Times New Roman" w:cs="Times New Roman"/>
+          <w:sz w:val="22"/>
+          <w:szCs w:val="22"/>
+        </w:rPr>
+      </w:pPr>
+      <w:r>
+        <w:rPr>
+          <w:rFonts w:ascii="Times New Roman" w:hAnsi="Times New Roman" w:cs="Times New Roman"/>
+          <w:b/>
+          <w:bCs/>
+          <w:sz w:val="22"/>
+          <w:szCs w:val="22"/>
+        </w:rPr>
+        <w:t xml:space="preserve">Github </w:t>
+      </w:r>
+      <w:r>
+        <w:rPr>
+          <w:rFonts w:ascii="Times New Roman" w:hAnsi="Times New Roman" w:cs="Times New Roman"/>
+          <w:b/>
+          <w:bCs/>
+          <w:sz w:val="22"/>
+          <w:szCs w:val="22"/>
+        </w:rPr>
+        <w:t>R</w:t>
+      </w:r>
+      <w:r>
+        <w:rPr>
+          <w:rFonts w:ascii="Times New Roman" w:hAnsi="Times New Roman" w:cs="Times New Roman"/>
+          <w:b/>
+          <w:bCs/>
+          <w:sz w:val="22"/>
+          <w:szCs w:val="22"/>
+        </w:rPr>
+        <w:t xml:space="preserve">epository </w:t>
+      </w:r>
+      <w:r>
+        <w:rPr>
+          <w:rFonts w:ascii="Times New Roman" w:hAnsi="Times New Roman" w:cs="Times New Roman"/>
+          <w:b/>
+          <w:bCs/>
+          <w:sz w:val="22"/>
+          <w:szCs w:val="22"/>
+        </w:rPr>
+        <w:t>L</w:t>
+      </w:r>
+      <w:r>
+        <w:rPr>
+          <w:rFonts w:ascii="Times New Roman" w:hAnsi="Times New Roman" w:cs="Times New Roman"/>
+          <w:b/>
+          <w:bCs/>
+          <w:sz w:val="22"/>
+          <w:szCs w:val="22"/>
+        </w:rPr>
+        <w:t>ink:</w:t>
+      </w:r>
+      <w:r>
+        <w:rPr>
+          <w:rFonts w:ascii="Times New Roman" w:hAnsi="Times New Roman" w:cs="Times New Roman"/>
+          <w:sz w:val="22"/>
+          <w:szCs w:val="22"/>
+        </w:rPr>
+        <w:t xml:space="preserve"> </w:t>
+      </w:r>
+      <w:r>
+        <w:rPr>
+          <w:rFonts w:ascii="Times New Roman" w:hAnsi="Times New Roman" w:cs="Times New Roman"/>
+          <w:sz w:val="22"/>
+          <w:szCs w:val="22"/>
+        </w:rPr>
+        <w:t>https://github.com/jefferson-bercaw/BME_580_Project.git</w:t>
+      </w:r>
+    </w:p>
     <w:sectPr>
       <w:pgSz w:w="12240" w:h="15840"/>
       <w:pgMar w:top="1440" w:right="1440" w:bottom="1440" w:left="1440" w:header="720" w:footer="720" w:gutter="0"/>
@@ -13,20 +376,115 @@
 </w:document>
 </file>
 
+<file path=word/numbering.xml><?xml version="1.0" encoding="utf-8"?>
+<w:numbering xmlns:wpc="http://schemas.microsoft.com/office/word/2010/wordprocessingCanvas" xmlns:cx="http://schemas.microsoft.com/office/drawing/2014/chartex" xmlns:cx1="http://schemas.microsoft.com/office/drawing/2015/9/8/chartex" xmlns:cx2="http://schemas.microsoft.com/office/drawing/2015/10/21/chartex" xmlns:cx3="http://schemas.microsoft.com/office/drawing/2016/5/9/chartex" xmlns:cx4="http://schemas.microsoft.com/office/drawing/2016/5/10/chartex" xmlns:cx5="http://schemas.microsoft.com/office/drawing/2016/5/11/chartex" xmlns:cx6="http://schemas.microsoft.com/office/drawing/2016/5/12/chartex" xmlns:cx7="http://schemas.microsoft.com/office/drawing/2016/5/13/chartex" xmlns:cx8="http://schemas.microsoft.com/office/drawing/2016/5/14/chartex" xmlns:mc="http://schemas.openxmlformats.org/markup-compatibility/2006" xmlns:aink="http://schemas.microsoft.com/office/drawing/2016/ink" xmlns:am3d="http://schemas.microsoft.com/office/drawing/2017/model3d" xmlns:o="urn:schemas-microsoft-com:office:office" xmlns:oel="http://schemas.microsoft.com/office/2019/extlst" xmlns:r="http://schemas.openxmlformats.org/officeDocument/2006/relationships" xmlns:m="http://schemas.openxmlformats.org/officeDocument/2006/math" xmlns:v="urn:schemas-microsoft-com:vml" xmlns:wp14="http://schemas.microsoft.com/office/word/2010/wordprocessingDrawing" xmlns:wp="http://schemas.openxmlformats.org/drawingml/2006/wordprocessingDrawing" xmlns:w10="urn:schemas-microsoft-com:office:word" xmlns:w="http://schemas.openxmlformats.org/wordprocessingml/2006/main" xmlns:w14="http://schemas.microsoft.com/office/word/2010/wordml" xmlns:w15="http://schemas.microsoft.com/office/word/2012/wordml" xmlns:w16cex="http://schemas.microsoft.com/office/word/2018/wordml/cex" xmlns:w16cid="http://schemas.microsoft.com/office/word/2016/wordml/cid" xmlns:w16="http://schemas.microsoft.com/office/word/2018/wordml" xmlns:w16sdtdh="http://schemas.microsoft.com/office/word/2020/wordml/sdtdatahash" xmlns:w16se="http://schemas.microsoft.com/office/word/2015/wordml/symex" xmlns:wpg="http://schemas.microsoft.com/office/word/2010/wordprocessingGroup" xmlns:wpi="http://schemas.microsoft.com/office/word/2010/wordprocessingInk" xmlns:wne="http://schemas.microsoft.com/office/word/2006/wordml" xmlns:wps="http://schemas.microsoft.com/office/word/2010/wordprocessingShape" mc:Ignorable="w14 w15 w16se w16cid w16 w16cex w16sdtdh wp14">
+  <w:abstractNum w:abstractNumId="0" w15:restartNumberingAfterBreak="0">
+    <w:nsid w:val="40997822"/>
+    <w:multiLevelType w:val="hybridMultilevel"/>
+    <w:tmpl w:val="271CAA6E"/>
+    <w:lvl w:ilvl="0" w:tplc="0409000F">
+      <w:start w:val="1"/>
+      <w:numFmt w:val="decimal"/>
+      <w:lvlText w:val="%1."/>
+      <w:lvlJc w:val="left"/>
+      <w:pPr>
+        <w:ind w:left="720" w:hanging="360"/>
+      </w:pPr>
+      <w:rPr>
+        <w:rFonts w:hint="default"/>
+      </w:rPr>
+    </w:lvl>
+    <w:lvl w:ilvl="1" w:tplc="04090019" w:tentative="1">
+      <w:start w:val="1"/>
+      <w:numFmt w:val="lowerLetter"/>
+      <w:lvlText w:val="%2."/>
+      <w:lvlJc w:val="left"/>
+      <w:pPr>
+        <w:ind w:left="1440" w:hanging="360"/>
+      </w:pPr>
+    </w:lvl>
+    <w:lvl w:ilvl="2" w:tplc="0409001B" w:tentative="1">
+      <w:start w:val="1"/>
+      <w:numFmt w:val="lowerRoman"/>
+      <w:lvlText w:val="%3."/>
+      <w:lvlJc w:val="right"/>
+      <w:pPr>
+        <w:ind w:left="2160" w:hanging="180"/>
+      </w:pPr>
+    </w:lvl>
+    <w:lvl w:ilvl="3" w:tplc="0409000F" w:tentative="1">
+      <w:start w:val="1"/>
+      <w:numFmt w:val="decimal"/>
+      <w:lvlText w:val="%4."/>
+      <w:lvlJc w:val="left"/>
+      <w:pPr>
+        <w:ind w:left="2880" w:hanging="360"/>
+      </w:pPr>
+    </w:lvl>
+    <w:lvl w:ilvl="4" w:tplc="04090019" w:tentative="1">
+      <w:start w:val="1"/>
+      <w:numFmt w:val="lowerLetter"/>
+      <w:lvlText w:val="%5."/>
+      <w:lvlJc w:val="left"/>
+      <w:pPr>
+        <w:ind w:left="3600" w:hanging="360"/>
+      </w:pPr>
+    </w:lvl>
+    <w:lvl w:ilvl="5" w:tplc="0409001B" w:tentative="1">
+      <w:start w:val="1"/>
+      <w:numFmt w:val="lowerRoman"/>
+      <w:lvlText w:val="%6."/>
+      <w:lvlJc w:val="right"/>
+      <w:pPr>
+        <w:ind w:left="4320" w:hanging="180"/>
+      </w:pPr>
+    </w:lvl>
+    <w:lvl w:ilvl="6" w:tplc="0409000F" w:tentative="1">
+      <w:start w:val="1"/>
+      <w:numFmt w:val="decimal"/>
+      <w:lvlText w:val="%7."/>
+      <w:lvlJc w:val="left"/>
+      <w:pPr>
+        <w:ind w:left="5040" w:hanging="360"/>
+      </w:pPr>
+    </w:lvl>
+    <w:lvl w:ilvl="7" w:tplc="04090019" w:tentative="1">
+      <w:start w:val="1"/>
+      <w:numFmt w:val="lowerLetter"/>
+      <w:lvlText w:val="%8."/>
+      <w:lvlJc w:val="left"/>
+      <w:pPr>
+        <w:ind w:left="5760" w:hanging="360"/>
+      </w:pPr>
+    </w:lvl>
+    <w:lvl w:ilvl="8" w:tplc="0409001B" w:tentative="1">
+      <w:start w:val="1"/>
+      <w:numFmt w:val="lowerRoman"/>
+      <w:lvlText w:val="%9."/>
+      <w:lvlJc w:val="right"/>
+      <w:pPr>
+        <w:ind w:left="6480" w:hanging="180"/>
+      </w:pPr>
+    </w:lvl>
+  </w:abstractNum>
+  <w:num w:numId="1" w16cid:durableId="1668747865">
+    <w:abstractNumId w:val="0"/>
+  </w:num>
+</w:numbering>
+</file>
+
 <file path=word/styles.xml><?xml version="1.0" encoding="utf-8"?>
 <w:styles xmlns:mc="http://schemas.openxmlformats.org/markup-compatibility/2006" xmlns:r="http://schemas.openxmlformats.org/officeDocument/2006/relationships" xmlns:w="http://schemas.openxmlformats.org/wordprocessingml/2006/main" xmlns:w14="http://schemas.microsoft.com/office/word/2010/wordml" xmlns:w15="http://schemas.microsoft.com/office/word/2012/wordml" xmlns:w16cex="http://schemas.microsoft.com/office/word/2018/wordml/cex" xmlns:w16cid="http://schemas.microsoft.com/office/word/2016/wordml/cid" xmlns:w16="http://schemas.microsoft.com/office/word/2018/wordml" xmlns:w16sdtdh="http://schemas.microsoft.com/office/word/2020/wordml/sdtdatahash" xmlns:w16se="http://schemas.microsoft.com/office/word/2015/wordml/symex" mc:Ignorable="w14 w15 w16se w16cid w16 w16cex w16sdtdh">
   <w:docDefaults>
     <w:rPrDefault>
       <w:rPr>
-        <w:rFonts w:asciiTheme="minorHAnsi" w:eastAsiaTheme="minorHAnsi" w:hAnsiTheme="minorHAnsi" w:cstheme="minorBidi"/>
-        <w:sz w:val="22"/>
-        <w:szCs w:val="22"/>
+        <w:rFonts w:asciiTheme="minorHAnsi" w:eastAsiaTheme="minorEastAsia" w:hAnsiTheme="minorHAnsi" w:cstheme="minorBidi"/>
         <w:lang w:val="en-US" w:eastAsia="en-US" w:bidi="ar-SA"/>
       </w:rPr>
     </w:rPrDefault>
     <w:pPrDefault>
       <w:pPr>
-        <w:spacing w:after="160" w:line="259" w:lineRule="auto"/>
+        <w:spacing w:after="120" w:line="264" w:lineRule="auto"/>
       </w:pPr>
     </w:pPrDefault>
   </w:docDefaults>
@@ -411,6 +869,217 @@
   <w:style w:type="paragraph" w:default="1" w:styleId="Normal">
     <w:name w:val="Normal"/>
     <w:qFormat/>
+    <w:rsid w:val="00CF1365"/>
+  </w:style>
+  <w:style w:type="paragraph" w:styleId="Heading1">
+    <w:name w:val="heading 1"/>
+    <w:basedOn w:val="Normal"/>
+    <w:next w:val="Normal"/>
+    <w:link w:val="Heading1Char"/>
+    <w:uiPriority w:val="9"/>
+    <w:qFormat/>
+    <w:rsid w:val="00CF1365"/>
+    <w:pPr>
+      <w:keepNext/>
+      <w:keepLines/>
+      <w:spacing w:before="320" w:after="0" w:line="240" w:lineRule="auto"/>
+      <w:outlineLvl w:val="0"/>
+    </w:pPr>
+    <w:rPr>
+      <w:rFonts w:asciiTheme="majorHAnsi" w:eastAsiaTheme="majorEastAsia" w:hAnsiTheme="majorHAnsi" w:cstheme="majorBidi"/>
+      <w:color w:val="2F5496" w:themeColor="accent1" w:themeShade="BF"/>
+      <w:sz w:val="32"/>
+      <w:szCs w:val="32"/>
+    </w:rPr>
+  </w:style>
+  <w:style w:type="paragraph" w:styleId="Heading2">
+    <w:name w:val="heading 2"/>
+    <w:basedOn w:val="Normal"/>
+    <w:next w:val="Normal"/>
+    <w:link w:val="Heading2Char"/>
+    <w:uiPriority w:val="9"/>
+    <w:semiHidden/>
+    <w:unhideWhenUsed/>
+    <w:qFormat/>
+    <w:rsid w:val="00CF1365"/>
+    <w:pPr>
+      <w:keepNext/>
+      <w:keepLines/>
+      <w:spacing w:before="80" w:after="0" w:line="240" w:lineRule="auto"/>
+      <w:outlineLvl w:val="1"/>
+    </w:pPr>
+    <w:rPr>
+      <w:rFonts w:asciiTheme="majorHAnsi" w:eastAsiaTheme="majorEastAsia" w:hAnsiTheme="majorHAnsi" w:cstheme="majorBidi"/>
+      <w:color w:val="404040" w:themeColor="text1" w:themeTint="BF"/>
+      <w:sz w:val="28"/>
+      <w:szCs w:val="28"/>
+    </w:rPr>
+  </w:style>
+  <w:style w:type="paragraph" w:styleId="Heading3">
+    <w:name w:val="heading 3"/>
+    <w:basedOn w:val="Normal"/>
+    <w:next w:val="Normal"/>
+    <w:link w:val="Heading3Char"/>
+    <w:uiPriority w:val="9"/>
+    <w:semiHidden/>
+    <w:unhideWhenUsed/>
+    <w:qFormat/>
+    <w:rsid w:val="00CF1365"/>
+    <w:pPr>
+      <w:keepNext/>
+      <w:keepLines/>
+      <w:spacing w:before="40" w:after="0" w:line="240" w:lineRule="auto"/>
+      <w:outlineLvl w:val="2"/>
+    </w:pPr>
+    <w:rPr>
+      <w:rFonts w:asciiTheme="majorHAnsi" w:eastAsiaTheme="majorEastAsia" w:hAnsiTheme="majorHAnsi" w:cstheme="majorBidi"/>
+      <w:color w:val="44546A" w:themeColor="text2"/>
+      <w:sz w:val="24"/>
+      <w:szCs w:val="24"/>
+    </w:rPr>
+  </w:style>
+  <w:style w:type="paragraph" w:styleId="Heading4">
+    <w:name w:val="heading 4"/>
+    <w:basedOn w:val="Normal"/>
+    <w:next w:val="Normal"/>
+    <w:link w:val="Heading4Char"/>
+    <w:uiPriority w:val="9"/>
+    <w:semiHidden/>
+    <w:unhideWhenUsed/>
+    <w:qFormat/>
+    <w:rsid w:val="00CF1365"/>
+    <w:pPr>
+      <w:keepNext/>
+      <w:keepLines/>
+      <w:spacing w:before="40" w:after="0"/>
+      <w:outlineLvl w:val="3"/>
+    </w:pPr>
+    <w:rPr>
+      <w:rFonts w:asciiTheme="majorHAnsi" w:eastAsiaTheme="majorEastAsia" w:hAnsiTheme="majorHAnsi" w:cstheme="majorBidi"/>
+      <w:sz w:val="22"/>
+      <w:szCs w:val="22"/>
+    </w:rPr>
+  </w:style>
+  <w:style w:type="paragraph" w:styleId="Heading5">
+    <w:name w:val="heading 5"/>
+    <w:basedOn w:val="Normal"/>
+    <w:next w:val="Normal"/>
+    <w:link w:val="Heading5Char"/>
+    <w:uiPriority w:val="9"/>
+    <w:semiHidden/>
+    <w:unhideWhenUsed/>
+    <w:qFormat/>
+    <w:rsid w:val="00CF1365"/>
+    <w:pPr>
+      <w:keepNext/>
+      <w:keepLines/>
+      <w:spacing w:before="40" w:after="0"/>
+      <w:outlineLvl w:val="4"/>
+    </w:pPr>
+    <w:rPr>
+      <w:rFonts w:asciiTheme="majorHAnsi" w:eastAsiaTheme="majorEastAsia" w:hAnsiTheme="majorHAnsi" w:cstheme="majorBidi"/>
+      <w:color w:val="44546A" w:themeColor="text2"/>
+      <w:sz w:val="22"/>
+      <w:szCs w:val="22"/>
+    </w:rPr>
+  </w:style>
+  <w:style w:type="paragraph" w:styleId="Heading6">
+    <w:name w:val="heading 6"/>
+    <w:basedOn w:val="Normal"/>
+    <w:next w:val="Normal"/>
+    <w:link w:val="Heading6Char"/>
+    <w:uiPriority w:val="9"/>
+    <w:semiHidden/>
+    <w:unhideWhenUsed/>
+    <w:qFormat/>
+    <w:rsid w:val="00CF1365"/>
+    <w:pPr>
+      <w:keepNext/>
+      <w:keepLines/>
+      <w:spacing w:before="40" w:after="0"/>
+      <w:outlineLvl w:val="5"/>
+    </w:pPr>
+    <w:rPr>
+      <w:rFonts w:asciiTheme="majorHAnsi" w:eastAsiaTheme="majorEastAsia" w:hAnsiTheme="majorHAnsi" w:cstheme="majorBidi"/>
+      <w:i/>
+      <w:iCs/>
+      <w:color w:val="44546A" w:themeColor="text2"/>
+      <w:sz w:val="21"/>
+      <w:szCs w:val="21"/>
+    </w:rPr>
+  </w:style>
+  <w:style w:type="paragraph" w:styleId="Heading7">
+    <w:name w:val="heading 7"/>
+    <w:basedOn w:val="Normal"/>
+    <w:next w:val="Normal"/>
+    <w:link w:val="Heading7Char"/>
+    <w:uiPriority w:val="9"/>
+    <w:semiHidden/>
+    <w:unhideWhenUsed/>
+    <w:qFormat/>
+    <w:rsid w:val="00CF1365"/>
+    <w:pPr>
+      <w:keepNext/>
+      <w:keepLines/>
+      <w:spacing w:before="40" w:after="0"/>
+      <w:outlineLvl w:val="6"/>
+    </w:pPr>
+    <w:rPr>
+      <w:rFonts w:asciiTheme="majorHAnsi" w:eastAsiaTheme="majorEastAsia" w:hAnsiTheme="majorHAnsi" w:cstheme="majorBidi"/>
+      <w:i/>
+      <w:iCs/>
+      <w:color w:val="1F3864" w:themeColor="accent1" w:themeShade="80"/>
+      <w:sz w:val="21"/>
+      <w:szCs w:val="21"/>
+    </w:rPr>
+  </w:style>
+  <w:style w:type="paragraph" w:styleId="Heading8">
+    <w:name w:val="heading 8"/>
+    <w:basedOn w:val="Normal"/>
+    <w:next w:val="Normal"/>
+    <w:link w:val="Heading8Char"/>
+    <w:uiPriority w:val="9"/>
+    <w:semiHidden/>
+    <w:unhideWhenUsed/>
+    <w:qFormat/>
+    <w:rsid w:val="00CF1365"/>
+    <w:pPr>
+      <w:keepNext/>
+      <w:keepLines/>
+      <w:spacing w:before="40" w:after="0"/>
+      <w:outlineLvl w:val="7"/>
+    </w:pPr>
+    <w:rPr>
+      <w:rFonts w:asciiTheme="majorHAnsi" w:eastAsiaTheme="majorEastAsia" w:hAnsiTheme="majorHAnsi" w:cstheme="majorBidi"/>
+      <w:b/>
+      <w:bCs/>
+      <w:color w:val="44546A" w:themeColor="text2"/>
+    </w:rPr>
+  </w:style>
+  <w:style w:type="paragraph" w:styleId="Heading9">
+    <w:name w:val="heading 9"/>
+    <w:basedOn w:val="Normal"/>
+    <w:next w:val="Normal"/>
+    <w:link w:val="Heading9Char"/>
+    <w:uiPriority w:val="9"/>
+    <w:semiHidden/>
+    <w:unhideWhenUsed/>
+    <w:qFormat/>
+    <w:rsid w:val="00CF1365"/>
+    <w:pPr>
+      <w:keepNext/>
+      <w:keepLines/>
+      <w:spacing w:before="40" w:after="0"/>
+      <w:outlineLvl w:val="8"/>
+    </w:pPr>
+    <w:rPr>
+      <w:rFonts w:asciiTheme="majorHAnsi" w:eastAsiaTheme="majorEastAsia" w:hAnsiTheme="majorHAnsi" w:cstheme="majorBidi"/>
+      <w:b/>
+      <w:bCs/>
+      <w:i/>
+      <w:iCs/>
+      <w:color w:val="44546A" w:themeColor="text2"/>
+    </w:rPr>
   </w:style>
   <w:style w:type="character" w:default="1" w:styleId="DefaultParagraphFont">
     <w:name w:val="Default Paragraph Font"/>
@@ -438,6 +1107,405 @@
     <w:uiPriority w:val="99"/>
     <w:semiHidden/>
     <w:unhideWhenUsed/>
+  </w:style>
+  <w:style w:type="paragraph" w:styleId="ListParagraph">
+    <w:name w:val="List Paragraph"/>
+    <w:basedOn w:val="Normal"/>
+    <w:uiPriority w:val="34"/>
+    <w:qFormat/>
+    <w:rsid w:val="00CF1365"/>
+    <w:pPr>
+      <w:ind w:left="720"/>
+      <w:contextualSpacing/>
+    </w:pPr>
+  </w:style>
+  <w:style w:type="character" w:customStyle="1" w:styleId="Heading1Char">
+    <w:name w:val="Heading 1 Char"/>
+    <w:basedOn w:val="DefaultParagraphFont"/>
+    <w:link w:val="Heading1"/>
+    <w:uiPriority w:val="9"/>
+    <w:rsid w:val="00CF1365"/>
+    <w:rPr>
+      <w:rFonts w:asciiTheme="majorHAnsi" w:eastAsiaTheme="majorEastAsia" w:hAnsiTheme="majorHAnsi" w:cstheme="majorBidi"/>
+      <w:color w:val="2F5496" w:themeColor="accent1" w:themeShade="BF"/>
+      <w:sz w:val="32"/>
+      <w:szCs w:val="32"/>
+    </w:rPr>
+  </w:style>
+  <w:style w:type="character" w:customStyle="1" w:styleId="Heading2Char">
+    <w:name w:val="Heading 2 Char"/>
+    <w:basedOn w:val="DefaultParagraphFont"/>
+    <w:link w:val="Heading2"/>
+    <w:uiPriority w:val="9"/>
+    <w:semiHidden/>
+    <w:rsid w:val="00CF1365"/>
+    <w:rPr>
+      <w:rFonts w:asciiTheme="majorHAnsi" w:eastAsiaTheme="majorEastAsia" w:hAnsiTheme="majorHAnsi" w:cstheme="majorBidi"/>
+      <w:color w:val="404040" w:themeColor="text1" w:themeTint="BF"/>
+      <w:sz w:val="28"/>
+      <w:szCs w:val="28"/>
+    </w:rPr>
+  </w:style>
+  <w:style w:type="character" w:customStyle="1" w:styleId="Heading3Char">
+    <w:name w:val="Heading 3 Char"/>
+    <w:basedOn w:val="DefaultParagraphFont"/>
+    <w:link w:val="Heading3"/>
+    <w:uiPriority w:val="9"/>
+    <w:semiHidden/>
+    <w:rsid w:val="00CF1365"/>
+    <w:rPr>
+      <w:rFonts w:asciiTheme="majorHAnsi" w:eastAsiaTheme="majorEastAsia" w:hAnsiTheme="majorHAnsi" w:cstheme="majorBidi"/>
+      <w:color w:val="44546A" w:themeColor="text2"/>
+      <w:sz w:val="24"/>
+      <w:szCs w:val="24"/>
+    </w:rPr>
+  </w:style>
+  <w:style w:type="character" w:customStyle="1" w:styleId="Heading4Char">
+    <w:name w:val="Heading 4 Char"/>
+    <w:basedOn w:val="DefaultParagraphFont"/>
+    <w:link w:val="Heading4"/>
+    <w:uiPriority w:val="9"/>
+    <w:semiHidden/>
+    <w:rsid w:val="00CF1365"/>
+    <w:rPr>
+      <w:rFonts w:asciiTheme="majorHAnsi" w:eastAsiaTheme="majorEastAsia" w:hAnsiTheme="majorHAnsi" w:cstheme="majorBidi"/>
+      <w:sz w:val="22"/>
+      <w:szCs w:val="22"/>
+    </w:rPr>
+  </w:style>
+  <w:style w:type="character" w:customStyle="1" w:styleId="Heading5Char">
+    <w:name w:val="Heading 5 Char"/>
+    <w:basedOn w:val="DefaultParagraphFont"/>
+    <w:link w:val="Heading5"/>
+    <w:uiPriority w:val="9"/>
+    <w:semiHidden/>
+    <w:rsid w:val="00CF1365"/>
+    <w:rPr>
+      <w:rFonts w:asciiTheme="majorHAnsi" w:eastAsiaTheme="majorEastAsia" w:hAnsiTheme="majorHAnsi" w:cstheme="majorBidi"/>
+      <w:color w:val="44546A" w:themeColor="text2"/>
+      <w:sz w:val="22"/>
+      <w:szCs w:val="22"/>
+    </w:rPr>
+  </w:style>
+  <w:style w:type="character" w:customStyle="1" w:styleId="Heading6Char">
+    <w:name w:val="Heading 6 Char"/>
+    <w:basedOn w:val="DefaultParagraphFont"/>
+    <w:link w:val="Heading6"/>
+    <w:uiPriority w:val="9"/>
+    <w:semiHidden/>
+    <w:rsid w:val="00CF1365"/>
+    <w:rPr>
+      <w:rFonts w:asciiTheme="majorHAnsi" w:eastAsiaTheme="majorEastAsia" w:hAnsiTheme="majorHAnsi" w:cstheme="majorBidi"/>
+      <w:i/>
+      <w:iCs/>
+      <w:color w:val="44546A" w:themeColor="text2"/>
+      <w:sz w:val="21"/>
+      <w:szCs w:val="21"/>
+    </w:rPr>
+  </w:style>
+  <w:style w:type="character" w:customStyle="1" w:styleId="Heading7Char">
+    <w:name w:val="Heading 7 Char"/>
+    <w:basedOn w:val="DefaultParagraphFont"/>
+    <w:link w:val="Heading7"/>
+    <w:uiPriority w:val="9"/>
+    <w:semiHidden/>
+    <w:rsid w:val="00CF1365"/>
+    <w:rPr>
+      <w:rFonts w:asciiTheme="majorHAnsi" w:eastAsiaTheme="majorEastAsia" w:hAnsiTheme="majorHAnsi" w:cstheme="majorBidi"/>
+      <w:i/>
+      <w:iCs/>
+      <w:color w:val="1F3864" w:themeColor="accent1" w:themeShade="80"/>
+      <w:sz w:val="21"/>
+      <w:szCs w:val="21"/>
+    </w:rPr>
+  </w:style>
+  <w:style w:type="character" w:customStyle="1" w:styleId="Heading8Char">
+    <w:name w:val="Heading 8 Char"/>
+    <w:basedOn w:val="DefaultParagraphFont"/>
+    <w:link w:val="Heading8"/>
+    <w:uiPriority w:val="9"/>
+    <w:semiHidden/>
+    <w:rsid w:val="00CF1365"/>
+    <w:rPr>
+      <w:rFonts w:asciiTheme="majorHAnsi" w:eastAsiaTheme="majorEastAsia" w:hAnsiTheme="majorHAnsi" w:cstheme="majorBidi"/>
+      <w:b/>
+      <w:bCs/>
+      <w:color w:val="44546A" w:themeColor="text2"/>
+    </w:rPr>
+  </w:style>
+  <w:style w:type="character" w:customStyle="1" w:styleId="Heading9Char">
+    <w:name w:val="Heading 9 Char"/>
+    <w:basedOn w:val="DefaultParagraphFont"/>
+    <w:link w:val="Heading9"/>
+    <w:uiPriority w:val="9"/>
+    <w:semiHidden/>
+    <w:rsid w:val="00CF1365"/>
+    <w:rPr>
+      <w:rFonts w:asciiTheme="majorHAnsi" w:eastAsiaTheme="majorEastAsia" w:hAnsiTheme="majorHAnsi" w:cstheme="majorBidi"/>
+      <w:b/>
+      <w:bCs/>
+      <w:i/>
+      <w:iCs/>
+      <w:color w:val="44546A" w:themeColor="text2"/>
+    </w:rPr>
+  </w:style>
+  <w:style w:type="paragraph" w:styleId="Caption">
+    <w:name w:val="caption"/>
+    <w:basedOn w:val="Normal"/>
+    <w:next w:val="Normal"/>
+    <w:uiPriority w:val="35"/>
+    <w:semiHidden/>
+    <w:unhideWhenUsed/>
+    <w:qFormat/>
+    <w:rsid w:val="00CF1365"/>
+    <w:pPr>
+      <w:spacing w:line="240" w:lineRule="auto"/>
+    </w:pPr>
+    <w:rPr>
+      <w:b/>
+      <w:bCs/>
+      <w:smallCaps/>
+      <w:color w:val="595959" w:themeColor="text1" w:themeTint="A6"/>
+      <w:spacing w:val="6"/>
+    </w:rPr>
+  </w:style>
+  <w:style w:type="paragraph" w:styleId="Title">
+    <w:name w:val="Title"/>
+    <w:basedOn w:val="Normal"/>
+    <w:next w:val="Normal"/>
+    <w:link w:val="TitleChar"/>
+    <w:uiPriority w:val="10"/>
+    <w:qFormat/>
+    <w:rsid w:val="00CF1365"/>
+    <w:pPr>
+      <w:spacing w:after="0" w:line="240" w:lineRule="auto"/>
+      <w:contextualSpacing/>
+    </w:pPr>
+    <w:rPr>
+      <w:rFonts w:asciiTheme="majorHAnsi" w:eastAsiaTheme="majorEastAsia" w:hAnsiTheme="majorHAnsi" w:cstheme="majorBidi"/>
+      <w:color w:val="4472C4" w:themeColor="accent1"/>
+      <w:spacing w:val="-10"/>
+      <w:sz w:val="56"/>
+      <w:szCs w:val="56"/>
+    </w:rPr>
+  </w:style>
+  <w:style w:type="character" w:customStyle="1" w:styleId="TitleChar">
+    <w:name w:val="Title Char"/>
+    <w:basedOn w:val="DefaultParagraphFont"/>
+    <w:link w:val="Title"/>
+    <w:uiPriority w:val="10"/>
+    <w:rsid w:val="00CF1365"/>
+    <w:rPr>
+      <w:rFonts w:asciiTheme="majorHAnsi" w:eastAsiaTheme="majorEastAsia" w:hAnsiTheme="majorHAnsi" w:cstheme="majorBidi"/>
+      <w:color w:val="4472C4" w:themeColor="accent1"/>
+      <w:spacing w:val="-10"/>
+      <w:sz w:val="56"/>
+      <w:szCs w:val="56"/>
+    </w:rPr>
+  </w:style>
+  <w:style w:type="paragraph" w:styleId="Subtitle">
+    <w:name w:val="Subtitle"/>
+    <w:basedOn w:val="Normal"/>
+    <w:next w:val="Normal"/>
+    <w:link w:val="SubtitleChar"/>
+    <w:uiPriority w:val="11"/>
+    <w:qFormat/>
+    <w:rsid w:val="00CF1365"/>
+    <w:pPr>
+      <w:numPr>
+        <w:ilvl w:val="1"/>
+      </w:numPr>
+      <w:spacing w:line="240" w:lineRule="auto"/>
+    </w:pPr>
+    <w:rPr>
+      <w:rFonts w:asciiTheme="majorHAnsi" w:eastAsiaTheme="majorEastAsia" w:hAnsiTheme="majorHAnsi" w:cstheme="majorBidi"/>
+      <w:sz w:val="24"/>
+      <w:szCs w:val="24"/>
+    </w:rPr>
+  </w:style>
+  <w:style w:type="character" w:customStyle="1" w:styleId="SubtitleChar">
+    <w:name w:val="Subtitle Char"/>
+    <w:basedOn w:val="DefaultParagraphFont"/>
+    <w:link w:val="Subtitle"/>
+    <w:uiPriority w:val="11"/>
+    <w:rsid w:val="00CF1365"/>
+    <w:rPr>
+      <w:rFonts w:asciiTheme="majorHAnsi" w:eastAsiaTheme="majorEastAsia" w:hAnsiTheme="majorHAnsi" w:cstheme="majorBidi"/>
+      <w:sz w:val="24"/>
+      <w:szCs w:val="24"/>
+    </w:rPr>
+  </w:style>
+  <w:style w:type="character" w:styleId="Strong">
+    <w:name w:val="Strong"/>
+    <w:basedOn w:val="DefaultParagraphFont"/>
+    <w:uiPriority w:val="22"/>
+    <w:qFormat/>
+    <w:rsid w:val="00CF1365"/>
+    <w:rPr>
+      <w:b/>
+      <w:bCs/>
+    </w:rPr>
+  </w:style>
+  <w:style w:type="character" w:styleId="Emphasis">
+    <w:name w:val="Emphasis"/>
+    <w:basedOn w:val="DefaultParagraphFont"/>
+    <w:uiPriority w:val="20"/>
+    <w:qFormat/>
+    <w:rsid w:val="00CF1365"/>
+    <w:rPr>
+      <w:i/>
+      <w:iCs/>
+    </w:rPr>
+  </w:style>
+  <w:style w:type="paragraph" w:styleId="NoSpacing">
+    <w:name w:val="No Spacing"/>
+    <w:uiPriority w:val="1"/>
+    <w:qFormat/>
+    <w:rsid w:val="00CF1365"/>
+    <w:pPr>
+      <w:spacing w:after="0" w:line="240" w:lineRule="auto"/>
+    </w:pPr>
+  </w:style>
+  <w:style w:type="paragraph" w:styleId="Quote">
+    <w:name w:val="Quote"/>
+    <w:basedOn w:val="Normal"/>
+    <w:next w:val="Normal"/>
+    <w:link w:val="QuoteChar"/>
+    <w:uiPriority w:val="29"/>
+    <w:qFormat/>
+    <w:rsid w:val="00CF1365"/>
+    <w:pPr>
+      <w:spacing w:before="160"/>
+      <w:ind w:left="720" w:right="720"/>
+    </w:pPr>
+    <w:rPr>
+      <w:i/>
+      <w:iCs/>
+      <w:color w:val="404040" w:themeColor="text1" w:themeTint="BF"/>
+    </w:rPr>
+  </w:style>
+  <w:style w:type="character" w:customStyle="1" w:styleId="QuoteChar">
+    <w:name w:val="Quote Char"/>
+    <w:basedOn w:val="DefaultParagraphFont"/>
+    <w:link w:val="Quote"/>
+    <w:uiPriority w:val="29"/>
+    <w:rsid w:val="00CF1365"/>
+    <w:rPr>
+      <w:i/>
+      <w:iCs/>
+      <w:color w:val="404040" w:themeColor="text1" w:themeTint="BF"/>
+    </w:rPr>
+  </w:style>
+  <w:style w:type="paragraph" w:styleId="IntenseQuote">
+    <w:name w:val="Intense Quote"/>
+    <w:basedOn w:val="Normal"/>
+    <w:next w:val="Normal"/>
+    <w:link w:val="IntenseQuoteChar"/>
+    <w:uiPriority w:val="30"/>
+    <w:qFormat/>
+    <w:rsid w:val="00CF1365"/>
+    <w:pPr>
+      <w:pBdr>
+        <w:left w:val="single" w:sz="18" w:space="12" w:color="4472C4" w:themeColor="accent1"/>
+      </w:pBdr>
+      <w:spacing w:before="100" w:beforeAutospacing="1" w:line="300" w:lineRule="auto"/>
+      <w:ind w:left="1224" w:right="1224"/>
+    </w:pPr>
+    <w:rPr>
+      <w:rFonts w:asciiTheme="majorHAnsi" w:eastAsiaTheme="majorEastAsia" w:hAnsiTheme="majorHAnsi" w:cstheme="majorBidi"/>
+      <w:color w:val="4472C4" w:themeColor="accent1"/>
+      <w:sz w:val="28"/>
+      <w:szCs w:val="28"/>
+    </w:rPr>
+  </w:style>
+  <w:style w:type="character" w:customStyle="1" w:styleId="IntenseQuoteChar">
+    <w:name w:val="Intense Quote Char"/>
+    <w:basedOn w:val="DefaultParagraphFont"/>
+    <w:link w:val="IntenseQuote"/>
+    <w:uiPriority w:val="30"/>
+    <w:rsid w:val="00CF1365"/>
+    <w:rPr>
+      <w:rFonts w:asciiTheme="majorHAnsi" w:eastAsiaTheme="majorEastAsia" w:hAnsiTheme="majorHAnsi" w:cstheme="majorBidi"/>
+      <w:color w:val="4472C4" w:themeColor="accent1"/>
+      <w:sz w:val="28"/>
+      <w:szCs w:val="28"/>
+    </w:rPr>
+  </w:style>
+  <w:style w:type="character" w:styleId="SubtleEmphasis">
+    <w:name w:val="Subtle Emphasis"/>
+    <w:basedOn w:val="DefaultParagraphFont"/>
+    <w:uiPriority w:val="19"/>
+    <w:qFormat/>
+    <w:rsid w:val="00CF1365"/>
+    <w:rPr>
+      <w:i/>
+      <w:iCs/>
+      <w:color w:val="404040" w:themeColor="text1" w:themeTint="BF"/>
+    </w:rPr>
+  </w:style>
+  <w:style w:type="character" w:styleId="IntenseEmphasis">
+    <w:name w:val="Intense Emphasis"/>
+    <w:basedOn w:val="DefaultParagraphFont"/>
+    <w:uiPriority w:val="21"/>
+    <w:qFormat/>
+    <w:rsid w:val="00CF1365"/>
+    <w:rPr>
+      <w:b/>
+      <w:bCs/>
+      <w:i/>
+      <w:iCs/>
+    </w:rPr>
+  </w:style>
+  <w:style w:type="character" w:styleId="SubtleReference">
+    <w:name w:val="Subtle Reference"/>
+    <w:basedOn w:val="DefaultParagraphFont"/>
+    <w:uiPriority w:val="31"/>
+    <w:qFormat/>
+    <w:rsid w:val="00CF1365"/>
+    <w:rPr>
+      <w:smallCaps/>
+      <w:color w:val="404040" w:themeColor="text1" w:themeTint="BF"/>
+      <w:u w:val="single" w:color="7F7F7F" w:themeColor="text1" w:themeTint="80"/>
+    </w:rPr>
+  </w:style>
+  <w:style w:type="character" w:styleId="IntenseReference">
+    <w:name w:val="Intense Reference"/>
+    <w:basedOn w:val="DefaultParagraphFont"/>
+    <w:uiPriority w:val="32"/>
+    <w:qFormat/>
+    <w:rsid w:val="00CF1365"/>
+    <w:rPr>
+      <w:b/>
+      <w:bCs/>
+      <w:smallCaps/>
+      <w:spacing w:val="5"/>
+      <w:u w:val="single"/>
+    </w:rPr>
+  </w:style>
+  <w:style w:type="character" w:styleId="BookTitle">
+    <w:name w:val="Book Title"/>
+    <w:basedOn w:val="DefaultParagraphFont"/>
+    <w:uiPriority w:val="33"/>
+    <w:qFormat/>
+    <w:rsid w:val="00CF1365"/>
+    <w:rPr>
+      <w:b/>
+      <w:bCs/>
+      <w:smallCaps/>
+    </w:rPr>
+  </w:style>
+  <w:style w:type="paragraph" w:styleId="TOCHeading">
+    <w:name w:val="TOC Heading"/>
+    <w:basedOn w:val="Heading1"/>
+    <w:next w:val="Normal"/>
+    <w:uiPriority w:val="39"/>
+    <w:semiHidden/>
+    <w:unhideWhenUsed/>
+    <w:qFormat/>
+    <w:rsid w:val="00CF1365"/>
+    <w:pPr>
+      <w:outlineLvl w:val="9"/>
+    </w:pPr>
   </w:style>
 </w:styles>
 </file>

</xml_diff>

<commit_message>
Added personal information (Arnav)
</commit_message>
<xml_diff>
--- a/Project_Groups_Assignment.docx
+++ b/Project_Groups_Assignment.docx
@@ -35,8 +35,18 @@
           <w:sz w:val="22"/>
           <w:szCs w:val="22"/>
         </w:rPr>
-        <w:t>Jefferson Bercaw</w:t>
-      </w:r>
+        <w:t xml:space="preserve">Jefferson </w:t>
+      </w:r>
+      <w:proofErr w:type="spellStart"/>
+      <w:r>
+        <w:rPr>
+          <w:rFonts w:ascii="Times New Roman" w:hAnsi="Times New Roman" w:cs="Times New Roman"/>
+          <w:sz w:val="22"/>
+          <w:szCs w:val="22"/>
+        </w:rPr>
+        <w:t>Bercaw</w:t>
+      </w:r>
+      <w:proofErr w:type="spellEnd"/>
       <w:r>
         <w:rPr>
           <w:rFonts w:ascii="Times New Roman" w:hAnsi="Times New Roman" w:cs="Times New Roman"/>
@@ -44,6 +54,14 @@
           <w:szCs w:val="22"/>
         </w:rPr>
         <w:t xml:space="preserve">, </w:t>
+      </w:r>
+      <w:r>
+        <w:rPr>
+          <w:rFonts w:ascii="Times New Roman" w:hAnsi="Times New Roman" w:cs="Times New Roman"/>
+          <w:sz w:val="22"/>
+          <w:szCs w:val="22"/>
+        </w:rPr>
+        <w:t xml:space="preserve">Arnav Singh, </w:t>
       </w:r>
     </w:p>
     <w:p>
@@ -55,6 +73,16 @@
           <w:szCs w:val="22"/>
         </w:rPr>
       </w:pPr>
+    </w:p>
+    <w:p>
+      <w:pPr>
+        <w:pStyle w:val="NoSpacing"/>
+        <w:rPr>
+          <w:rFonts w:ascii="Times New Roman" w:hAnsi="Times New Roman" w:cs="Times New Roman"/>
+          <w:sz w:val="22"/>
+          <w:szCs w:val="22"/>
+        </w:rPr>
+      </w:pPr>
       <w:r>
         <w:rPr>
           <w:rFonts w:ascii="Times New Roman" w:hAnsi="Times New Roman" w:cs="Times New Roman"/>
@@ -73,6 +101,14 @@
         </w:rPr>
         <w:t>: 1/31/2023 at 9:45a, and 2/2/2023 at 9:45a</w:t>
       </w:r>
+      <w:r>
+        <w:rPr>
+          <w:rFonts w:ascii="Times New Roman" w:hAnsi="Times New Roman" w:cs="Times New Roman"/>
+          <w:sz w:val="22"/>
+          <w:szCs w:val="22"/>
+        </w:rPr>
+        <w:t xml:space="preserve"> after lecture</w:t>
+      </w:r>
     </w:p>
     <w:p>
       <w:pPr>
@@ -231,6 +267,206 @@
           <w:szCs w:val="22"/>
         </w:rPr>
       </w:pPr>
+    </w:p>
+    <w:p>
+      <w:pPr>
+        <w:pStyle w:val="NoSpacing"/>
+        <w:rPr>
+          <w:rFonts w:ascii="Times New Roman" w:hAnsi="Times New Roman" w:cs="Times New Roman"/>
+          <w:sz w:val="22"/>
+          <w:szCs w:val="22"/>
+        </w:rPr>
+      </w:pPr>
+      <w:r>
+        <w:rPr>
+          <w:rFonts w:ascii="Times New Roman" w:hAnsi="Times New Roman" w:cs="Times New Roman"/>
+          <w:sz w:val="22"/>
+          <w:szCs w:val="22"/>
+        </w:rPr>
+        <w:t>Arnav is a</w:t>
+      </w:r>
+      <w:r>
+        <w:rPr>
+          <w:rFonts w:ascii="Times New Roman" w:hAnsi="Times New Roman" w:cs="Times New Roman"/>
+          <w:sz w:val="22"/>
+          <w:szCs w:val="22"/>
+        </w:rPr>
+        <w:t xml:space="preserve"> Durham native and </w:t>
+      </w:r>
+      <w:r>
+        <w:rPr>
+          <w:rFonts w:ascii="Times New Roman" w:hAnsi="Times New Roman" w:cs="Times New Roman"/>
+          <w:sz w:val="22"/>
+          <w:szCs w:val="22"/>
+        </w:rPr>
+        <w:t>second year undergraduate</w:t>
+      </w:r>
+      <w:r>
+        <w:rPr>
+          <w:rFonts w:ascii="Times New Roman" w:hAnsi="Times New Roman" w:cs="Times New Roman"/>
+          <w:sz w:val="22"/>
+          <w:szCs w:val="22"/>
+        </w:rPr>
+        <w:t xml:space="preserve"> in</w:t>
+      </w:r>
+      <w:r>
+        <w:rPr>
+          <w:rFonts w:ascii="Times New Roman" w:hAnsi="Times New Roman" w:cs="Times New Roman"/>
+          <w:sz w:val="22"/>
+          <w:szCs w:val="22"/>
+        </w:rPr>
+        <w:t xml:space="preserve"> the department</w:t>
+      </w:r>
+      <w:r>
+        <w:rPr>
+          <w:rFonts w:ascii="Times New Roman" w:hAnsi="Times New Roman" w:cs="Times New Roman"/>
+          <w:sz w:val="22"/>
+          <w:szCs w:val="22"/>
+        </w:rPr>
+        <w:t xml:space="preserve"> </w:t>
+      </w:r>
+      <w:r>
+        <w:rPr>
+          <w:rFonts w:ascii="Times New Roman" w:hAnsi="Times New Roman" w:cs="Times New Roman"/>
+          <w:sz w:val="22"/>
+          <w:szCs w:val="22"/>
+        </w:rPr>
+        <w:t xml:space="preserve">of </w:t>
+      </w:r>
+      <w:r>
+        <w:rPr>
+          <w:rFonts w:ascii="Times New Roman" w:hAnsi="Times New Roman" w:cs="Times New Roman"/>
+          <w:sz w:val="22"/>
+          <w:szCs w:val="22"/>
+        </w:rPr>
+        <w:t xml:space="preserve">Biomedical Engineering. </w:t>
+      </w:r>
+      <w:r>
+        <w:rPr>
+          <w:rFonts w:ascii="Times New Roman" w:hAnsi="Times New Roman" w:cs="Times New Roman"/>
+          <w:sz w:val="22"/>
+          <w:szCs w:val="22"/>
+        </w:rPr>
+        <w:t>He</w:t>
+      </w:r>
+      <w:r>
+        <w:rPr>
+          <w:rFonts w:ascii="Times New Roman" w:hAnsi="Times New Roman" w:cs="Times New Roman"/>
+          <w:sz w:val="22"/>
+          <w:szCs w:val="22"/>
+        </w:rPr>
+        <w:t xml:space="preserve"> love</w:t>
+      </w:r>
+      <w:r>
+        <w:rPr>
+          <w:rFonts w:ascii="Times New Roman" w:hAnsi="Times New Roman" w:cs="Times New Roman"/>
+          <w:sz w:val="22"/>
+          <w:szCs w:val="22"/>
+        </w:rPr>
+        <w:t>s</w:t>
+      </w:r>
+      <w:r>
+        <w:rPr>
+          <w:rFonts w:ascii="Times New Roman" w:hAnsi="Times New Roman" w:cs="Times New Roman"/>
+          <w:sz w:val="22"/>
+          <w:szCs w:val="22"/>
+        </w:rPr>
+        <w:t xml:space="preserve"> to create devices that can have a direct and immediate impact in </w:t>
+      </w:r>
+      <w:r>
+        <w:rPr>
+          <w:rFonts w:ascii="Times New Roman" w:hAnsi="Times New Roman" w:cs="Times New Roman"/>
+          <w:sz w:val="22"/>
+          <w:szCs w:val="22"/>
+        </w:rPr>
+        <w:t>his</w:t>
+      </w:r>
+      <w:r>
+        <w:rPr>
+          <w:rFonts w:ascii="Times New Roman" w:hAnsi="Times New Roman" w:cs="Times New Roman"/>
+          <w:sz w:val="22"/>
+          <w:szCs w:val="22"/>
+        </w:rPr>
+        <w:t xml:space="preserve"> community. On campus, </w:t>
+      </w:r>
+      <w:r>
+        <w:rPr>
+          <w:rFonts w:ascii="Times New Roman" w:hAnsi="Times New Roman" w:cs="Times New Roman"/>
+          <w:sz w:val="22"/>
+          <w:szCs w:val="22"/>
+        </w:rPr>
+        <w:t>he</w:t>
+      </w:r>
+      <w:r>
+        <w:rPr>
+          <w:rFonts w:ascii="Times New Roman" w:hAnsi="Times New Roman" w:cs="Times New Roman"/>
+          <w:sz w:val="22"/>
+          <w:szCs w:val="22"/>
+        </w:rPr>
+        <w:t xml:space="preserve"> </w:t>
+      </w:r>
+      <w:r>
+        <w:rPr>
+          <w:rFonts w:ascii="Times New Roman" w:hAnsi="Times New Roman" w:cs="Times New Roman"/>
+          <w:sz w:val="22"/>
+          <w:szCs w:val="22"/>
+        </w:rPr>
+        <w:t>is</w:t>
+      </w:r>
+      <w:r>
+        <w:rPr>
+          <w:rFonts w:ascii="Times New Roman" w:hAnsi="Times New Roman" w:cs="Times New Roman"/>
+          <w:sz w:val="22"/>
+          <w:szCs w:val="22"/>
+        </w:rPr>
+        <w:t xml:space="preserve"> involved in organizations such as </w:t>
+      </w:r>
+      <w:proofErr w:type="spellStart"/>
+      <w:r>
+        <w:rPr>
+          <w:rFonts w:ascii="Times New Roman" w:hAnsi="Times New Roman" w:cs="Times New Roman"/>
+          <w:sz w:val="22"/>
+          <w:szCs w:val="22"/>
+        </w:rPr>
+        <w:t>QuadEx</w:t>
+      </w:r>
+      <w:proofErr w:type="spellEnd"/>
+      <w:r>
+        <w:rPr>
+          <w:rFonts w:ascii="Times New Roman" w:hAnsi="Times New Roman" w:cs="Times New Roman"/>
+          <w:sz w:val="22"/>
+          <w:szCs w:val="22"/>
+        </w:rPr>
+        <w:t xml:space="preserve"> and Duke Vertices Academic Journal, holding the position of President of Wannamaker Quad and Senior Editor of the Publication. </w:t>
+      </w:r>
+      <w:r>
+        <w:rPr>
+          <w:rFonts w:ascii="Times New Roman" w:hAnsi="Times New Roman" w:cs="Times New Roman"/>
+          <w:sz w:val="22"/>
+          <w:szCs w:val="22"/>
+        </w:rPr>
+        <w:t xml:space="preserve">He also is a TA for EGR 103: Computational Methods in Engineering and does research in computational and mathematical modelling of cellular systems. </w:t>
+      </w:r>
+    </w:p>
+    <w:p>
+      <w:pPr>
+        <w:pStyle w:val="NoSpacing"/>
+        <w:rPr>
+          <w:rFonts w:ascii="Times New Roman" w:hAnsi="Times New Roman" w:cs="Times New Roman"/>
+          <w:sz w:val="22"/>
+          <w:szCs w:val="22"/>
+        </w:rPr>
+      </w:pPr>
+    </w:p>
+    <w:p>
+      <w:pPr>
+        <w:pStyle w:val="NoSpacing"/>
+        <w:rPr>
+          <w:rFonts w:ascii="Times New Roman" w:hAnsi="Times New Roman" w:cs="Times New Roman"/>
+          <w:sz w:val="22"/>
+          <w:szCs w:val="22"/>
+        </w:rPr>
+      </w:pPr>
       <w:r>
         <w:rPr>
           <w:rFonts w:ascii="Times New Roman" w:hAnsi="Times New Roman" w:cs="Times New Roman"/>
@@ -263,7 +499,25 @@
           <w:sz w:val="22"/>
           <w:szCs w:val="22"/>
         </w:rPr>
-        <w:t xml:space="preserve"> analyzing kinematic data from an ongoing study analyzing the validity of two popular instrumented mouthguard (iMGs) in simulated football impacts</w:t>
+        <w:t xml:space="preserve"> analyzing kinematic data from an ongoing study analyzing the validity of two popular instrumented mouthguard (</w:t>
+      </w:r>
+      <w:proofErr w:type="spellStart"/>
+      <w:r>
+        <w:rPr>
+          <w:rFonts w:ascii="Times New Roman" w:hAnsi="Times New Roman" w:cs="Times New Roman"/>
+          <w:sz w:val="22"/>
+          <w:szCs w:val="22"/>
+        </w:rPr>
+        <w:t>iMGs</w:t>
+      </w:r>
+      <w:proofErr w:type="spellEnd"/>
+      <w:r>
+        <w:rPr>
+          <w:rFonts w:ascii="Times New Roman" w:hAnsi="Times New Roman" w:cs="Times New Roman"/>
+          <w:sz w:val="22"/>
+          <w:szCs w:val="22"/>
+        </w:rPr>
+        <w:t>) in simulated football impacts</w:t>
       </w:r>
       <w:r>
         <w:rPr>
@@ -299,6 +553,45 @@
           <w:szCs w:val="22"/>
         </w:rPr>
       </w:pPr>
+    </w:p>
+    <w:p>
+      <w:pPr>
+        <w:pStyle w:val="NoSpacing"/>
+        <w:rPr>
+          <w:rFonts w:ascii="Times New Roman" w:hAnsi="Times New Roman" w:cs="Times New Roman"/>
+          <w:sz w:val="22"/>
+          <w:szCs w:val="22"/>
+        </w:rPr>
+      </w:pPr>
+      <w:r>
+        <w:rPr>
+          <w:rFonts w:ascii="Times New Roman" w:hAnsi="Times New Roman" w:cs="Times New Roman"/>
+          <w:sz w:val="22"/>
+          <w:szCs w:val="22"/>
+        </w:rPr>
+        <w:t xml:space="preserve">Arnav proposed analyzing patient data from an NIH study on the effects of 26 different genetic and physical risk factors for cardiovascular disease. Upon analysis, an algorithm could be constructed to determine the level of connection between various risk factors and the likelihood of developing cardiovascular disease. </w:t>
+      </w:r>
+    </w:p>
+    <w:p>
+      <w:pPr>
+        <w:pStyle w:val="NoSpacing"/>
+        <w:rPr>
+          <w:rFonts w:ascii="Times New Roman" w:hAnsi="Times New Roman" w:cs="Times New Roman"/>
+          <w:sz w:val="22"/>
+          <w:szCs w:val="22"/>
+        </w:rPr>
+      </w:pPr>
+    </w:p>
+    <w:p>
+      <w:pPr>
+        <w:pStyle w:val="NoSpacing"/>
+        <w:rPr>
+          <w:rFonts w:ascii="Times New Roman" w:hAnsi="Times New Roman" w:cs="Times New Roman"/>
+          <w:sz w:val="22"/>
+          <w:szCs w:val="22"/>
+        </w:rPr>
+      </w:pPr>
+      <w:proofErr w:type="spellStart"/>
       <w:r>
         <w:rPr>
           <w:rFonts w:ascii="Times New Roman" w:hAnsi="Times New Roman" w:cs="Times New Roman"/>
@@ -307,7 +600,18 @@
           <w:sz w:val="22"/>
           <w:szCs w:val="22"/>
         </w:rPr>
-        <w:t xml:space="preserve">Github </w:t>
+        <w:t>Github</w:t>
+      </w:r>
+      <w:proofErr w:type="spellEnd"/>
+      <w:r>
+        <w:rPr>
+          <w:rFonts w:ascii="Times New Roman" w:hAnsi="Times New Roman" w:cs="Times New Roman"/>
+          <w:b/>
+          <w:bCs/>
+          <w:sz w:val="22"/>
+          <w:szCs w:val="22"/>
+        </w:rPr>
+        <w:t xml:space="preserve"> </w:t>
       </w:r>
       <w:r>
         <w:rPr>
@@ -1084,7 +1388,6 @@
   <w:style w:type="character" w:default="1" w:styleId="DefaultParagraphFont">
     <w:name w:val="Default Paragraph Font"/>
     <w:uiPriority w:val="1"/>
-    <w:semiHidden/>
     <w:unhideWhenUsed/>
   </w:style>
   <w:style w:type="table" w:default="1" w:styleId="TableNormal">

</xml_diff>

<commit_message>
Rushil's Parts to the Proposal
</commit_message>
<xml_diff>
--- a/Project_Groups_Assignment.docx
+++ b/Project_Groups_Assignment.docx
@@ -63,6 +63,14 @@
         </w:rPr>
         <w:t xml:space="preserve">Arnav Singh, </w:t>
       </w:r>
+      <w:r>
+        <w:rPr>
+          <w:rFonts w:ascii="Times New Roman" w:hAnsi="Times New Roman" w:cs="Times New Roman"/>
+          <w:sz w:val="22"/>
+          <w:szCs w:val="22"/>
+        </w:rPr>
+        <w:t>Rushil Yerrabelli</w:t>
+      </w:r>
     </w:p>
     <w:p>
       <w:pPr>
@@ -445,7 +453,7 @@
           <w:sz w:val="22"/>
           <w:szCs w:val="22"/>
         </w:rPr>
-        <w:t xml:space="preserve">He also is a TA for EGR 103: Computational Methods in Engineering and does research in computational and mathematical modelling of cellular systems. </w:t>
+        <w:t>He also is a TA for EGR 103: Computational Methods in Engineering and does research in computational and mathematical modelling of cellular systems.</w:t>
       </w:r>
     </w:p>
     <w:p>
@@ -470,6 +478,42 @@
       <w:r>
         <w:rPr>
           <w:rFonts w:ascii="Times New Roman" w:hAnsi="Times New Roman" w:cs="Times New Roman"/>
+          <w:sz w:val="22"/>
+          <w:szCs w:val="22"/>
+        </w:rPr>
+        <w:t xml:space="preserve">Rushil is from West Hartford, Connecticut and a sophomore studying Biomedical Engineering. Rushil is very interested in computational genomics research. On campus Rushil is a bassist in the Duke Jazz Ensemble and very actively involved in research on campus. Rushil does research in on single cell RNA sequencing data on brain cells in the Sampson Lab. </w:t>
+      </w:r>
+      <w:r>
+        <w:rPr>
+          <w:rFonts w:ascii="Times New Roman" w:hAnsi="Times New Roman" w:cs="Times New Roman"/>
+          <w:sz w:val="22"/>
+          <w:szCs w:val="22"/>
+        </w:rPr>
+        <w:t xml:space="preserve"> </w:t>
+      </w:r>
+    </w:p>
+    <w:p>
+      <w:pPr>
+        <w:pStyle w:val="NoSpacing"/>
+        <w:rPr>
+          <w:rFonts w:ascii="Times New Roman" w:hAnsi="Times New Roman" w:cs="Times New Roman"/>
+          <w:sz w:val="22"/>
+          <w:szCs w:val="22"/>
+        </w:rPr>
+      </w:pPr>
+    </w:p>
+    <w:p>
+      <w:pPr>
+        <w:pStyle w:val="NoSpacing"/>
+        <w:rPr>
+          <w:rFonts w:ascii="Times New Roman" w:hAnsi="Times New Roman" w:cs="Times New Roman"/>
+          <w:sz w:val="22"/>
+          <w:szCs w:val="22"/>
+        </w:rPr>
+      </w:pPr>
+      <w:r>
+        <w:rPr>
+          <w:rFonts w:ascii="Times New Roman" w:hAnsi="Times New Roman" w:cs="Times New Roman"/>
           <w:b/>
           <w:bCs/>
           <w:sz w:val="22"/>
@@ -570,6 +614,50 @@
           <w:szCs w:val="22"/>
         </w:rPr>
         <w:t xml:space="preserve">Arnav proposed analyzing patient data from an NIH study on the effects of 26 different genetic and physical risk factors for cardiovascular disease. Upon analysis, an algorithm could be constructed to determine the level of connection between various risk factors and the likelihood of developing cardiovascular disease. </w:t>
+      </w:r>
+    </w:p>
+    <w:p>
+      <w:pPr>
+        <w:pStyle w:val="NoSpacing"/>
+        <w:rPr>
+          <w:rFonts w:ascii="Times New Roman" w:hAnsi="Times New Roman" w:cs="Times New Roman"/>
+          <w:sz w:val="22"/>
+          <w:szCs w:val="22"/>
+        </w:rPr>
+      </w:pPr>
+    </w:p>
+    <w:p>
+      <w:pPr>
+        <w:pStyle w:val="NoSpacing"/>
+        <w:rPr>
+          <w:rFonts w:ascii="Times New Roman" w:hAnsi="Times New Roman" w:cs="Times New Roman"/>
+          <w:sz w:val="22"/>
+          <w:szCs w:val="22"/>
+        </w:rPr>
+      </w:pPr>
+      <w:r>
+        <w:rPr>
+          <w:rFonts w:ascii="Times New Roman" w:hAnsi="Times New Roman" w:cs="Times New Roman"/>
+          <w:sz w:val="22"/>
+          <w:szCs w:val="22"/>
+        </w:rPr>
+        <w:t xml:space="preserve">Rushil </w:t>
+      </w:r>
+      <w:r>
+        <w:rPr>
+          <w:rFonts w:ascii="Times New Roman" w:hAnsi="Times New Roman" w:cs="Times New Roman"/>
+          <w:sz w:val="22"/>
+          <w:szCs w:val="22"/>
+        </w:rPr>
+        <w:t xml:space="preserve">proposed an idea to analyze CDC data with several variables outlining potential risk factors for Alzheimer’s disease. </w:t>
+      </w:r>
+      <w:r>
+        <w:rPr>
+          <w:rFonts w:ascii="Times New Roman" w:hAnsi="Times New Roman" w:cs="Times New Roman"/>
+          <w:sz w:val="22"/>
+          <w:szCs w:val="22"/>
+        </w:rPr>
+        <w:t xml:space="preserve">We can analyze this data to study which risk factors have the greatest effect on Alzheimer’s disease, and build an algorithm to predict Alzheimer’s. We could also obtain datasets of brain imaging and also attempt to predict the onset of Alzheimer's through imaging. </w:t>
       </w:r>
     </w:p>
     <w:p>
@@ -1388,6 +1476,7 @@
   <w:style w:type="character" w:default="1" w:styleId="DefaultParagraphFont">
     <w:name w:val="Default Paragraph Font"/>
     <w:uiPriority w:val="1"/>
+    <w:semiHidden/>
     <w:unhideWhenUsed/>
   </w:style>
   <w:style w:type="table" w:default="1" w:styleId="TableNormal">

</xml_diff>